<commit_message>
remove cancel tab and add the function of delete reservation
</commit_message>
<xml_diff>
--- a/Proposal/Proposal for Home Stay Reservation System.docx
+++ b/Proposal/Proposal for Home Stay Reservation System.docx
@@ -14,8 +14,6 @@
           <w:lang w:val="en"/>
         </w:rPr>
       </w:pPr>
-      <w:bookmarkStart w:id="0" w:name="_GoBack"/>
-      <w:bookmarkEnd w:id="0"/>
     </w:p>
     <w:p>
       <w:pPr>
@@ -412,6 +410,16 @@
         <w:rPr>
           <w:rFonts w:ascii="Times New Roman" w:eastAsia="Times New Roman" w:hAnsi="Times New Roman"/>
           <w:color w:val="000000"/>
+          <w:sz w:val="24"/>
+          <w:szCs w:val="24"/>
+          <w:lang w:val="en"/>
+        </w:rPr>
+        <w:t xml:space="preserve">Staff </w:t>
+      </w:r>
+      <w:r>
+        <w:rPr>
+          <w:rFonts w:ascii="Times New Roman" w:eastAsia="Times New Roman" w:hAnsi="Times New Roman"/>
+          <w:color w:val="000000"/>
           <w:sz w:val="22"/>
           <w:szCs w:val="24"/>
           <w:highlight w:val="white"/>
@@ -638,7 +646,25 @@
           <w:sz w:val="20"/>
           <w:lang w:val="en"/>
         </w:rPr>
-        <w:t>Only admin have the permission to add staff(user) to use the system</w:t>
+        <w:t>Only admin h</w:t>
+      </w:r>
+      <w:r>
+        <w:rPr>
+          <w:rFonts w:ascii="Times New Roman" w:eastAsia="Times New Roman" w:hAnsi="Times New Roman"/>
+          <w:color w:val="000000"/>
+          <w:sz w:val="20"/>
+          <w:lang w:val="en"/>
+        </w:rPr>
+        <w:t>ave the permission to add staff user</w:t>
+      </w:r>
+      <w:r>
+        <w:rPr>
+          <w:rFonts w:ascii="Times New Roman" w:eastAsia="Times New Roman" w:hAnsi="Times New Roman"/>
+          <w:color w:val="000000"/>
+          <w:sz w:val="20"/>
+          <w:lang w:val="en"/>
+        </w:rPr>
+        <w:t xml:space="preserve"> to use the system</w:t>
       </w:r>
     </w:p>
     <w:p>
@@ -704,13 +730,40 @@
           <w:sz w:val="20"/>
           <w:lang w:val="en"/>
         </w:rPr>
-        <w:t xml:space="preserve">Make reservation -  Customer/guest can reserve room or system maintenance </w:t>
+        <w:t>Make reservation -  Customer/guest can reserve room or system maintenance</w:t>
       </w:r>
       <w:r>
         <w:rPr>
           <w:rFonts w:ascii="Times New Roman" w:eastAsia="Times New Roman" w:hAnsi="Times New Roman"/>
           <w:color w:val="000000"/>
           <w:sz w:val="20"/>
+          <w:lang w:val="en"/>
+        </w:rPr>
+        <w:t>-</w:t>
+      </w:r>
+      <w:r>
+        <w:rPr>
+          <w:rFonts w:ascii="Times New Roman" w:eastAsia="Times New Roman" w:hAnsi="Times New Roman"/>
+          <w:color w:val="000000"/>
+          <w:sz w:val="20"/>
+          <w:lang w:val="en"/>
+        </w:rPr>
+        <w:t xml:space="preserve"> </w:t>
+      </w:r>
+      <w:r>
+        <w:rPr>
+          <w:rFonts w:ascii="Times New Roman" w:eastAsia="Times New Roman" w:hAnsi="Times New Roman"/>
+          <w:color w:val="000000"/>
+          <w:sz w:val="20"/>
+          <w:lang w:val="en"/>
+        </w:rPr>
+        <w:t xml:space="preserve">Staff </w:t>
+      </w:r>
+      <w:r>
+        <w:rPr>
+          <w:rFonts w:ascii="Times New Roman" w:eastAsia="Times New Roman" w:hAnsi="Times New Roman"/>
+          <w:color w:val="000000"/>
+          <w:sz w:val="20"/>
         </w:rPr>
         <w:t>user can</w:t>
       </w:r>
@@ -745,7 +798,70 @@
           <w:sz w:val="20"/>
           <w:lang w:val="en"/>
         </w:rPr>
-        <w:t xml:space="preserve">Cancel reservation – Customer can cancel his reservations </w:t>
+        <w:t>Delete</w:t>
+      </w:r>
+      <w:r>
+        <w:rPr>
+          <w:rFonts w:ascii="Times New Roman" w:eastAsia="Times New Roman" w:hAnsi="Times New Roman"/>
+          <w:color w:val="000000"/>
+          <w:sz w:val="20"/>
+          <w:lang w:val="en"/>
+        </w:rPr>
+        <w:t xml:space="preserve"> reservation – </w:t>
+      </w:r>
+      <w:r>
+        <w:rPr>
+          <w:rFonts w:ascii="Times New Roman" w:eastAsia="Times New Roman" w:hAnsi="Times New Roman"/>
+          <w:color w:val="000000"/>
+          <w:sz w:val="20"/>
+          <w:lang w:val="en"/>
+        </w:rPr>
+        <w:t>staff</w:t>
+      </w:r>
+      <w:r>
+        <w:rPr>
+          <w:rFonts w:ascii="Times New Roman" w:eastAsia="Times New Roman" w:hAnsi="Times New Roman"/>
+          <w:color w:val="000000"/>
+          <w:sz w:val="20"/>
+          <w:lang w:val="en"/>
+        </w:rPr>
+        <w:t xml:space="preserve"> can </w:t>
+      </w:r>
+      <w:r>
+        <w:rPr>
+          <w:rFonts w:ascii="Times New Roman" w:eastAsia="Times New Roman" w:hAnsi="Times New Roman"/>
+          <w:color w:val="000000"/>
+          <w:sz w:val="20"/>
+          <w:lang w:val="en"/>
+        </w:rPr>
+        <w:t>delete</w:t>
+      </w:r>
+      <w:r>
+        <w:rPr>
+          <w:rFonts w:ascii="Times New Roman" w:eastAsia="Times New Roman" w:hAnsi="Times New Roman"/>
+          <w:color w:val="000000"/>
+          <w:sz w:val="20"/>
+          <w:lang w:val="en"/>
+        </w:rPr>
+        <w:t xml:space="preserve"> </w:t>
+      </w:r>
+      <w:r>
+        <w:rPr>
+          <w:rFonts w:ascii="Times New Roman" w:eastAsia="Times New Roman" w:hAnsi="Times New Roman"/>
+          <w:color w:val="000000"/>
+          <w:sz w:val="20"/>
+          <w:lang w:val="en"/>
+        </w:rPr>
+        <w:t>customer</w:t>
+      </w:r>
+      <w:r>
+        <w:rPr>
+          <w:rFonts w:ascii="Times New Roman" w:eastAsia="Times New Roman" w:hAnsi="Times New Roman"/>
+          <w:color w:val="000000"/>
+          <w:sz w:val="20"/>
+          <w:lang w:val="en"/>
+        </w:rPr>
+        <w:t xml:space="preserve"> reservations </w:t>
       </w:r>
     </w:p>
     <w:p>
@@ -953,7 +1069,17 @@
           <w:szCs w:val="24"/>
           <w:lang w:val="en"/>
         </w:rPr>
-        <w:t>Cancel Reservation</w:t>
+        <w:t>Delete</w:t>
+      </w:r>
+      <w:r>
+        <w:rPr>
+          <w:rFonts w:ascii="Times New Roman" w:eastAsia="Times New Roman" w:hAnsi="Times New Roman"/>
+          <w:color w:val="000000"/>
+          <w:sz w:val="24"/>
+          <w:szCs w:val="24"/>
+          <w:lang w:val="en"/>
+        </w:rPr>
+        <w:t xml:space="preserve"> Reservation</w:t>
       </w:r>
     </w:p>
     <w:p>
@@ -1314,7 +1440,29 @@
           <w:szCs w:val="24"/>
           <w:lang w:val="en"/>
         </w:rPr>
-        <w:t>The employee user will select a function.</w:t>
+        <w:t xml:space="preserve">The </w:t>
+      </w:r>
+      <w:r>
+        <w:rPr>
+          <w:rFonts w:ascii="Times New Roman" w:eastAsia="Times New Roman" w:hAnsi="Times New Roman"/>
+          <w:color w:val="000000"/>
+          <w:sz w:val="24"/>
+          <w:szCs w:val="24"/>
+          <w:lang w:val="en"/>
+        </w:rPr>
+        <w:t xml:space="preserve">Staff </w:t>
+      </w:r>
+      <w:bookmarkStart w:id="0" w:name="_GoBack"/>
+      <w:bookmarkEnd w:id="0"/>
+      <w:r>
+        <w:rPr>
+          <w:rFonts w:ascii="Times New Roman" w:eastAsia="Times New Roman" w:hAnsi="Times New Roman"/>
+          <w:color w:val="000000"/>
+          <w:sz w:val="24"/>
+          <w:szCs w:val="24"/>
+          <w:lang w:val="en"/>
+        </w:rPr>
+        <w:t>user will select a function.</w:t>
       </w:r>
     </w:p>
     <w:p>
@@ -1389,7 +1537,27 @@
           <w:szCs w:val="24"/>
           <w:lang w:val="en"/>
         </w:rPr>
-        <w:t>Add user</w:t>
+        <w:t xml:space="preserve">Add </w:t>
+      </w:r>
+      <w:r>
+        <w:rPr>
+          <w:rFonts w:ascii="Times New Roman" w:eastAsia="Times New Roman" w:hAnsi="Times New Roman"/>
+          <w:color w:val="000000"/>
+          <w:sz w:val="24"/>
+          <w:szCs w:val="24"/>
+          <w:lang w:val="en"/>
+        </w:rPr>
+        <w:t xml:space="preserve">Staff </w:t>
+      </w:r>
+      <w:r>
+        <w:rPr>
+          <w:rFonts w:ascii="Times New Roman" w:eastAsia="Times New Roman" w:hAnsi="Times New Roman"/>
+          <w:color w:val="000000"/>
+          <w:sz w:val="24"/>
+          <w:szCs w:val="24"/>
+          <w:lang w:val="en"/>
+        </w:rPr>
+        <w:t>user</w:t>
       </w:r>
     </w:p>
     <w:p>
@@ -1416,7 +1584,27 @@
           <w:szCs w:val="24"/>
           <w:lang w:val="en"/>
         </w:rPr>
-        <w:t>Delete user’s login</w:t>
+        <w:t xml:space="preserve">Delete </w:t>
+      </w:r>
+      <w:r>
+        <w:rPr>
+          <w:rFonts w:ascii="Times New Roman" w:eastAsia="Times New Roman" w:hAnsi="Times New Roman"/>
+          <w:color w:val="000000"/>
+          <w:sz w:val="24"/>
+          <w:szCs w:val="24"/>
+          <w:lang w:val="en"/>
+        </w:rPr>
+        <w:t xml:space="preserve">Staff </w:t>
+      </w:r>
+      <w:r>
+        <w:rPr>
+          <w:rFonts w:ascii="Times New Roman" w:eastAsia="Times New Roman" w:hAnsi="Times New Roman"/>
+          <w:color w:val="000000"/>
+          <w:sz w:val="24"/>
+          <w:szCs w:val="24"/>
+          <w:lang w:val="en"/>
+        </w:rPr>
+        <w:t>user’s login</w:t>
       </w:r>
     </w:p>
     <w:p>
@@ -1443,7 +1631,27 @@
           <w:szCs w:val="24"/>
           <w:lang w:val="en"/>
         </w:rPr>
-        <w:t>Update user’s login</w:t>
+        <w:t xml:space="preserve">Update </w:t>
+      </w:r>
+      <w:r>
+        <w:rPr>
+          <w:rFonts w:ascii="Times New Roman" w:eastAsia="Times New Roman" w:hAnsi="Times New Roman"/>
+          <w:color w:val="000000"/>
+          <w:sz w:val="24"/>
+          <w:szCs w:val="24"/>
+          <w:lang w:val="en"/>
+        </w:rPr>
+        <w:t xml:space="preserve">Staff </w:t>
+      </w:r>
+      <w:r>
+        <w:rPr>
+          <w:rFonts w:ascii="Times New Roman" w:eastAsia="Times New Roman" w:hAnsi="Times New Roman"/>
+          <w:color w:val="000000"/>
+          <w:sz w:val="24"/>
+          <w:szCs w:val="24"/>
+          <w:lang w:val="en"/>
+        </w:rPr>
+        <w:t>user’s login</w:t>
       </w:r>
     </w:p>
     <w:p>
@@ -1470,7 +1678,27 @@
           <w:szCs w:val="24"/>
           <w:lang w:val="en"/>
         </w:rPr>
-        <w:t>Can see all users Data</w:t>
+        <w:t xml:space="preserve">Can see all </w:t>
+      </w:r>
+      <w:r>
+        <w:rPr>
+          <w:rFonts w:ascii="Times New Roman" w:eastAsia="Times New Roman" w:hAnsi="Times New Roman"/>
+          <w:color w:val="000000"/>
+          <w:sz w:val="24"/>
+          <w:szCs w:val="24"/>
+          <w:lang w:val="en"/>
+        </w:rPr>
+        <w:t xml:space="preserve">Staff </w:t>
+      </w:r>
+      <w:r>
+        <w:rPr>
+          <w:rFonts w:ascii="Times New Roman" w:eastAsia="Times New Roman" w:hAnsi="Times New Roman"/>
+          <w:color w:val="000000"/>
+          <w:sz w:val="24"/>
+          <w:szCs w:val="24"/>
+          <w:lang w:val="en"/>
+        </w:rPr>
+        <w:t>users Data</w:t>
       </w:r>
     </w:p>
     <w:p>
@@ -1497,44 +1725,106 @@
           <w:szCs w:val="24"/>
           <w:lang w:val="en"/>
         </w:rPr>
-        <w:t>Have all the privileges which user have</w:t>
-      </w:r>
-    </w:p>
-    <w:p>
-      <w:pPr>
-        <w:jc w:val="left"/>
-        <w:rPr>
-          <w:rFonts w:ascii="Times New Roman" w:eastAsia="Times New Roman" w:hAnsi="Times New Roman"/>
-          <w:b/>
-          <w:color w:val="000000"/>
-          <w:sz w:val="24"/>
-          <w:szCs w:val="24"/>
-          <w:lang w:val="en"/>
-        </w:rPr>
-      </w:pPr>
-      <w:r>
-        <w:rPr>
-          <w:rFonts w:ascii="Times New Roman" w:eastAsia="Times New Roman" w:hAnsi="Times New Roman"/>
-          <w:b/>
-          <w:color w:val="000000"/>
-          <w:sz w:val="24"/>
-          <w:szCs w:val="24"/>
-          <w:lang w:val="en"/>
-        </w:rPr>
-        <w:t>2. User panel</w:t>
-      </w:r>
-    </w:p>
-    <w:p>
-      <w:pPr>
-        <w:jc w:val="left"/>
-        <w:rPr>
-          <w:rFonts w:ascii="Times New Roman" w:eastAsia="Times New Roman" w:hAnsi="Times New Roman"/>
-          <w:color w:val="000000"/>
-          <w:sz w:val="24"/>
-          <w:szCs w:val="24"/>
-          <w:lang w:val="en"/>
-        </w:rPr>
-      </w:pPr>
+        <w:t xml:space="preserve">Have all the privileges which </w:t>
+      </w:r>
+      <w:r>
+        <w:rPr>
+          <w:rFonts w:ascii="Times New Roman" w:eastAsia="Times New Roman" w:hAnsi="Times New Roman"/>
+          <w:color w:val="000000"/>
+          <w:sz w:val="24"/>
+          <w:szCs w:val="24"/>
+          <w:lang w:val="en"/>
+        </w:rPr>
+        <w:t xml:space="preserve">Staff </w:t>
+      </w:r>
+      <w:r>
+        <w:rPr>
+          <w:rFonts w:ascii="Times New Roman" w:eastAsia="Times New Roman" w:hAnsi="Times New Roman"/>
+          <w:color w:val="000000"/>
+          <w:sz w:val="24"/>
+          <w:szCs w:val="24"/>
+          <w:lang w:val="en"/>
+        </w:rPr>
+        <w:t>user have</w:t>
+      </w:r>
+    </w:p>
+    <w:p>
+      <w:pPr>
+        <w:jc w:val="left"/>
+        <w:rPr>
+          <w:rFonts w:ascii="Times New Roman" w:eastAsia="Times New Roman" w:hAnsi="Times New Roman"/>
+          <w:b/>
+          <w:color w:val="000000"/>
+          <w:sz w:val="24"/>
+          <w:szCs w:val="24"/>
+          <w:lang w:val="en"/>
+        </w:rPr>
+      </w:pPr>
+      <w:r>
+        <w:rPr>
+          <w:rFonts w:ascii="Times New Roman" w:eastAsia="Times New Roman" w:hAnsi="Times New Roman"/>
+          <w:b/>
+          <w:color w:val="000000"/>
+          <w:sz w:val="24"/>
+          <w:szCs w:val="24"/>
+          <w:lang w:val="en"/>
+        </w:rPr>
+        <w:t xml:space="preserve">2. </w:t>
+      </w:r>
+      <w:r>
+        <w:rPr>
+          <w:rFonts w:ascii="Times New Roman" w:eastAsia="Times New Roman" w:hAnsi="Times New Roman"/>
+          <w:b/>
+          <w:color w:val="000000"/>
+          <w:sz w:val="24"/>
+          <w:szCs w:val="24"/>
+          <w:lang w:val="en"/>
+        </w:rPr>
+        <w:t>Staff</w:t>
+      </w:r>
+      <w:r>
+        <w:rPr>
+          <w:rFonts w:ascii="Times New Roman" w:eastAsia="Times New Roman" w:hAnsi="Times New Roman"/>
+          <w:color w:val="000000"/>
+          <w:sz w:val="24"/>
+          <w:szCs w:val="24"/>
+          <w:lang w:val="en"/>
+        </w:rPr>
+        <w:t xml:space="preserve"> </w:t>
+      </w:r>
+      <w:r>
+        <w:rPr>
+          <w:rFonts w:ascii="Times New Roman" w:eastAsia="Times New Roman" w:hAnsi="Times New Roman"/>
+          <w:b/>
+          <w:color w:val="000000"/>
+          <w:sz w:val="24"/>
+          <w:szCs w:val="24"/>
+          <w:lang w:val="en"/>
+        </w:rPr>
+        <w:t>User panel</w:t>
+      </w:r>
+    </w:p>
+    <w:p>
+      <w:pPr>
+        <w:jc w:val="left"/>
+        <w:rPr>
+          <w:rFonts w:ascii="Times New Roman" w:eastAsia="Times New Roman" w:hAnsi="Times New Roman"/>
+          <w:color w:val="000000"/>
+          <w:sz w:val="24"/>
+          <w:szCs w:val="24"/>
+          <w:lang w:val="en"/>
+        </w:rPr>
+      </w:pPr>
+      <w:r>
+        <w:rPr>
+          <w:rFonts w:ascii="Times New Roman" w:eastAsia="Times New Roman" w:hAnsi="Times New Roman"/>
+          <w:color w:val="000000"/>
+          <w:sz w:val="24"/>
+          <w:szCs w:val="24"/>
+          <w:lang w:val="en"/>
+        </w:rPr>
+        <w:t xml:space="preserve">Staff </w:t>
+      </w:r>
       <w:r>
         <w:rPr>
           <w:rFonts w:ascii="Times New Roman" w:eastAsia="Times New Roman" w:hAnsi="Times New Roman"/>

</xml_diff>